<commit_message>
Added C++ as a constraint
</commit_message>
<xml_diff>
--- a/Project Management Plan.docx
+++ b/Project Management Plan.docx
@@ -16,21 +16,11 @@
         <w:pStyle w:val="Title"/>
         <w:jc w:val="right"/>
       </w:pPr>
-      <w:r>
-        <w:fldChar w:fldCharType="begin"/>
-      </w:r>
-      <w:r>
-        <w:instrText xml:space="preserve"> TITLE  \* MERGEFORMAT </w:instrText>
-      </w:r>
-      <w:r>
-        <w:fldChar w:fldCharType="separate"/>
-      </w:r>
-      <w:r>
-        <w:t>Software Development Plan</w:t>
-      </w:r>
-      <w:r>
-        <w:fldChar w:fldCharType="end"/>
-      </w:r>
+      <w:fldSimple w:instr=" TITLE  \* MERGEFORMAT ">
+        <w:r>
+          <w:t>Software Development Plan</w:t>
+        </w:r>
+      </w:fldSimple>
     </w:p>
     <w:p>
       <w:pPr>
@@ -301,10 +291,7 @@
               <w:t>Ibrahim</w:t>
             </w:r>
             <w:r>
-              <w:t xml:space="preserve"> </w:t>
-            </w:r>
-            <w:r>
-              <w:t>Muhammad</w:t>
+              <w:t xml:space="preserve"> Muhammad</w:t>
             </w:r>
           </w:p>
         </w:tc>
@@ -360,14 +347,12 @@
             <w:r>
               <w:t xml:space="preserve">Evans </w:t>
             </w:r>
-            <w:proofErr w:type="spellStart"/>
             <w:r>
               <w:rPr>
                 <w:szCs w:val="24"/>
               </w:rPr>
               <w:t>Chigweshe</w:t>
             </w:r>
-            <w:proofErr w:type="spellEnd"/>
           </w:p>
         </w:tc>
       </w:tr>
@@ -1695,21 +1680,7 @@
             <w:rStyle w:val="Hyperlink"/>
             <w:noProof/>
           </w:rPr>
-          <w:t>Org</w:t>
-        </w:r>
-        <w:r>
-          <w:rPr>
-            <w:rStyle w:val="Hyperlink"/>
-            <w:noProof/>
-          </w:rPr>
-          <w:t>a</w:t>
-        </w:r>
-        <w:r>
-          <w:rPr>
-            <w:rStyle w:val="Hyperlink"/>
-            <w:noProof/>
-          </w:rPr>
-          <w:t>nizational Structure</w:t>
+          <w:t>Organizational Structure</w:t>
         </w:r>
         <w:r>
           <w:rPr>
@@ -1803,21 +1774,7 @@
             <w:rStyle w:val="Hyperlink"/>
             <w:noProof/>
           </w:rPr>
-          <w:t>Roles and Respon</w:t>
-        </w:r>
-        <w:r>
-          <w:rPr>
-            <w:rStyle w:val="Hyperlink"/>
-            <w:noProof/>
-          </w:rPr>
-          <w:t>s</w:t>
-        </w:r>
-        <w:r>
-          <w:rPr>
-            <w:rStyle w:val="Hyperlink"/>
-            <w:noProof/>
-          </w:rPr>
-          <w:t>ibilities</w:t>
+          <w:t>Roles and Responsibilities</w:t>
         </w:r>
         <w:r>
           <w:rPr>
@@ -2833,22 +2790,11 @@
       <w:r>
         <w:br w:type="page"/>
       </w:r>
-      <w:r>
-        <w:lastRenderedPageBreak/>
-        <w:fldChar w:fldCharType="begin"/>
-      </w:r>
-      <w:r>
-        <w:instrText xml:space="preserve"> TITLE  \* MERGEFORMAT </w:instrText>
-      </w:r>
-      <w:r>
-        <w:fldChar w:fldCharType="separate"/>
-      </w:r>
-      <w:r>
-        <w:t>Software Development Plan</w:t>
-      </w:r>
-      <w:r>
-        <w:fldChar w:fldCharType="end"/>
-      </w:r>
+      <w:fldSimple w:instr=" TITLE  \* MERGEFORMAT ">
+        <w:r>
+          <w:t>Software Development Plan</w:t>
+        </w:r>
+      </w:fldSimple>
     </w:p>
     <w:p>
       <w:pPr>
@@ -2865,14 +2811,14 @@
         <w:pStyle w:val="Heading1"/>
       </w:pPr>
       <w:bookmarkStart w:id="1" w:name="_Toc524312826"/>
-      <w:bookmarkStart w:id="2" w:name="_Toc456598586"/>
-      <w:bookmarkStart w:id="3" w:name="_Toc456600917"/>
-      <w:bookmarkStart w:id="4" w:name="_Toc159686799"/>
+      <w:bookmarkStart w:id="2" w:name="_Toc159686799"/>
+      <w:bookmarkStart w:id="3" w:name="_Toc456598586"/>
+      <w:bookmarkStart w:id="4" w:name="_Toc456600917"/>
       <w:r>
         <w:t>Introduction</w:t>
       </w:r>
       <w:bookmarkEnd w:id="1"/>
-      <w:bookmarkEnd w:id="4"/>
+      <w:bookmarkEnd w:id="2"/>
     </w:p>
     <w:p>
       <w:pPr>
@@ -2892,15 +2838,7 @@
       </w:pPr>
       <w:bookmarkStart w:id="7" w:name="_Toc524312828"/>
       <w:r>
-        <w:t xml:space="preserve">This Software Development Plan describes </w:t>
-      </w:r>
-      <w:proofErr w:type="gramStart"/>
-      <w:r>
-        <w:t>the overall plan</w:t>
-      </w:r>
-      <w:proofErr w:type="gramEnd"/>
-      <w:r>
-        <w:t xml:space="preserve"> to be used by the EECS 348 Group Project to outline the approach for developing the Boolean Logic Simulator. This plan acts as a blueprint for effectively managing the development process, including deployment of the product. The details of the individual iterations will be described in the Iteration Plans.</w:t>
+        <w:t>This Software Development Plan describes the overall plan to be used by the EECS 348 Group Project to outline the approach for developing the Boolean Logic Simulator. This plan acts as a blueprint for effectively managing the development process, including deployment of the product. The details of the individual iterations will be described in the Iteration Plans.</w:t>
       </w:r>
     </w:p>
     <w:p>
@@ -3037,15 +2975,7 @@
         <w:t xml:space="preserve"> </w:t>
       </w:r>
       <w:r>
-        <w:t xml:space="preserve">- It combines AND </w:t>
-      </w:r>
-      <w:proofErr w:type="spellStart"/>
-      <w:r>
-        <w:t>and</w:t>
-      </w:r>
-      <w:proofErr w:type="spellEnd"/>
-      <w:r>
-        <w:t xml:space="preserve"> NOT. Does the same thing as AND but gives the opposite answer.</w:t>
+        <w:t>- It combines AND and NOT. Does the same thing as AND but gives the opposite answer.</w:t>
       </w:r>
     </w:p>
     <w:p>
@@ -3200,16 +3130,16 @@
       <w:pPr>
         <w:pStyle w:val="Heading1"/>
       </w:pPr>
-      <w:bookmarkStart w:id="15" w:name="_Toc524312841"/>
-      <w:bookmarkStart w:id="16" w:name="_Toc524312837"/>
-      <w:bookmarkStart w:id="17" w:name="_Toc524312832"/>
-      <w:bookmarkStart w:id="18" w:name="_Toc159686805"/>
+      <w:bookmarkStart w:id="15" w:name="_Toc524312832"/>
+      <w:bookmarkStart w:id="16" w:name="_Toc159686805"/>
+      <w:bookmarkStart w:id="17" w:name="_Toc524312837"/>
+      <w:bookmarkStart w:id="18" w:name="_Toc524312841"/>
       <w:r>
         <w:lastRenderedPageBreak/>
         <w:t>Project Overview</w:t>
       </w:r>
-      <w:bookmarkEnd w:id="17"/>
-      <w:bookmarkEnd w:id="18"/>
+      <w:bookmarkEnd w:id="15"/>
+      <w:bookmarkEnd w:id="16"/>
       <w:r>
         <w:t xml:space="preserve"> </w:t>
       </w:r>
@@ -3318,20 +3248,8 @@
           <w:iCs/>
           <w:color w:val="auto"/>
         </w:rPr>
-        <w:t xml:space="preserve">The list of assumptions </w:t>
-      </w:r>
-      <w:proofErr w:type="gramStart"/>
-      <w:r>
-        <w:rPr>
-          <w:b/>
-          <w:bCs/>
-          <w:i w:val="0"/>
-          <w:iCs/>
-          <w:color w:val="auto"/>
-        </w:rPr>
-        <w:t>is</w:t>
-      </w:r>
-      <w:proofErr w:type="gramEnd"/>
+        <w:t>The list of assumptions is</w:t>
+      </w:r>
     </w:p>
     <w:p>
       <w:pPr>
@@ -3414,18 +3332,28 @@
           <w:bCs/>
           <w:iCs/>
         </w:rPr>
-        <w:t xml:space="preserve">The list of constraints </w:t>
-      </w:r>
-      <w:proofErr w:type="gramStart"/>
-      <w:r>
-        <w:rPr>
-          <w:b/>
-          <w:bCs/>
+        <w:t>The list of constraints is</w:t>
+      </w:r>
+    </w:p>
+    <w:p>
+      <w:pPr>
+        <w:pStyle w:val="BodyText"/>
+        <w:rPr>
           <w:iCs/>
         </w:rPr>
-        <w:t>is</w:t>
-      </w:r>
-      <w:proofErr w:type="gramEnd"/>
+      </w:pPr>
+      <w:r>
+        <w:rPr>
+          <w:iCs/>
+        </w:rPr>
+        <w:t>I</w:t>
+      </w:r>
+      <w:r>
+        <w:rPr>
+          <w:iCs/>
+        </w:rPr>
+        <w:t xml:space="preserve">. Only the team members can work on this project. </w:t>
+      </w:r>
     </w:p>
     <w:p>
       <w:pPr>
@@ -3438,13 +3366,13 @@
         <w:rPr>
           <w:iCs/>
         </w:rPr>
-        <w:t>I</w:t>
+        <w:t>II</w:t>
       </w:r>
       <w:r>
         <w:rPr>
           <w:iCs/>
         </w:rPr>
-        <w:t xml:space="preserve">. Only the team members can work on this project. </w:t>
+        <w:t xml:space="preserve">. There is also a due date where each phase should be delivered. </w:t>
       </w:r>
     </w:p>
     <w:p>
@@ -3458,13 +3386,7 @@
         <w:rPr>
           <w:iCs/>
         </w:rPr>
-        <w:t>II</w:t>
-      </w:r>
-      <w:r>
-        <w:rPr>
-          <w:iCs/>
-        </w:rPr>
-        <w:t xml:space="preserve">. There is also a due date where each phase should be delivered. </w:t>
+        <w:t>III. We must code the project in C++.</w:t>
       </w:r>
     </w:p>
     <w:p>
@@ -3504,10 +3426,7 @@
         <w:ind w:left="720"/>
       </w:pPr>
       <w:r>
-        <w:t>II</w:t>
-      </w:r>
-      <w:r>
-        <w:t>.</w:t>
+        <w:t>II.</w:t>
       </w:r>
       <w:r>
         <w:tab/>
@@ -3519,10 +3438,7 @@
         <w:ind w:left="720"/>
       </w:pPr>
       <w:r>
-        <w:t>III</w:t>
-      </w:r>
-      <w:r>
-        <w:t>.</w:t>
+        <w:t>III.</w:t>
       </w:r>
       <w:r>
         <w:tab/>
@@ -3534,10 +3450,7 @@
         <w:ind w:left="720"/>
       </w:pPr>
       <w:r>
-        <w:t>IV</w:t>
-      </w:r>
-      <w:r>
-        <w:t>.</w:t>
+        <w:t>IV.</w:t>
       </w:r>
       <w:r>
         <w:tab/>
@@ -3549,10 +3462,7 @@
         <w:ind w:left="720"/>
       </w:pPr>
       <w:r>
-        <w:t>V</w:t>
-      </w:r>
-      <w:r>
-        <w:t>.</w:t>
+        <w:t>V.</w:t>
       </w:r>
       <w:r>
         <w:tab/>
@@ -3564,10 +3474,7 @@
         <w:ind w:left="720"/>
       </w:pPr>
       <w:r>
-        <w:t>VI</w:t>
-      </w:r>
-      <w:r>
-        <w:t>.</w:t>
+        <w:t>VI.</w:t>
       </w:r>
       <w:r>
         <w:tab/>
@@ -3685,15 +3592,7 @@
               <w:ind w:left="0"/>
             </w:pPr>
             <w:r>
-              <w:t xml:space="preserve">  Date: &lt;dd/mmm/</w:t>
-            </w:r>
-            <w:proofErr w:type="spellStart"/>
-            <w:r>
-              <w:t>yy</w:t>
-            </w:r>
-            <w:proofErr w:type="spellEnd"/>
-            <w:r>
-              <w:t>&gt;</w:t>
+              <w:t xml:space="preserve">  Date: &lt;dd/mmm/yy&gt;</w:t>
             </w:r>
           </w:p>
         </w:tc>
@@ -3737,15 +3636,7 @@
               <w:ind w:left="0"/>
             </w:pPr>
             <w:r>
-              <w:t xml:space="preserve">  Date: &lt;dd/mmm/</w:t>
-            </w:r>
-            <w:proofErr w:type="spellStart"/>
-            <w:r>
-              <w:t>yy</w:t>
-            </w:r>
-            <w:proofErr w:type="spellEnd"/>
-            <w:r>
-              <w:t>&gt;</w:t>
+              <w:t xml:space="preserve">  Date: &lt;dd/mmm/yy&gt;</w:t>
             </w:r>
           </w:p>
         </w:tc>
@@ -3798,15 +3689,7 @@
               <w:ind w:left="0"/>
             </w:pPr>
             <w:r>
-              <w:t xml:space="preserve">  Date: &lt;dd/mmm/</w:t>
-            </w:r>
-            <w:proofErr w:type="spellStart"/>
-            <w:r>
-              <w:t>yy</w:t>
-            </w:r>
-            <w:proofErr w:type="spellEnd"/>
-            <w:r>
-              <w:t>&gt;</w:t>
+              <w:t xml:space="preserve">  Date: &lt;dd/mmm/yy&gt;</w:t>
             </w:r>
           </w:p>
         </w:tc>
@@ -3853,15 +3736,7 @@
               <w:ind w:left="0"/>
             </w:pPr>
             <w:r>
-              <w:t xml:space="preserve">  Date: &lt;dd/mmm/</w:t>
-            </w:r>
-            <w:proofErr w:type="spellStart"/>
-            <w:r>
-              <w:t>yy</w:t>
-            </w:r>
-            <w:proofErr w:type="spellEnd"/>
-            <w:r>
-              <w:t>&gt;</w:t>
+              <w:t xml:space="preserve">  Date: &lt;dd/mmm/yy&gt;</w:t>
             </w:r>
           </w:p>
         </w:tc>
@@ -3911,15 +3786,7 @@
               <w:ind w:left="0"/>
             </w:pPr>
             <w:r>
-              <w:t xml:space="preserve">  Date: &lt;dd/mmm/</w:t>
-            </w:r>
-            <w:proofErr w:type="spellStart"/>
-            <w:r>
-              <w:t>yy</w:t>
-            </w:r>
-            <w:proofErr w:type="spellEnd"/>
-            <w:r>
-              <w:t>&gt;</w:t>
+              <w:t xml:space="preserve">  Date: &lt;dd/mmm/yy&gt;</w:t>
             </w:r>
           </w:p>
         </w:tc>
@@ -3966,15 +3833,7 @@
               <w:ind w:left="0"/>
             </w:pPr>
             <w:r>
-              <w:t xml:space="preserve">  Date: &lt;dd/mmm/</w:t>
-            </w:r>
-            <w:proofErr w:type="spellStart"/>
-            <w:r>
-              <w:t>yy</w:t>
-            </w:r>
-            <w:proofErr w:type="spellEnd"/>
-            <w:r>
-              <w:t>&gt;</w:t>
+              <w:t xml:space="preserve">  Date: &lt;dd/mmm/yy&gt;</w:t>
             </w:r>
           </w:p>
         </w:tc>
@@ -4018,15 +3877,7 @@
               <w:ind w:left="0"/>
             </w:pPr>
             <w:r>
-              <w:t xml:space="preserve">  Date: &lt;dd/mmm/</w:t>
-            </w:r>
-            <w:proofErr w:type="spellStart"/>
-            <w:r>
-              <w:t>yy</w:t>
-            </w:r>
-            <w:proofErr w:type="spellEnd"/>
-            <w:r>
-              <w:t>&gt;</w:t>
+              <w:t xml:space="preserve">  Date: &lt;dd/mmm/yy&gt;</w:t>
             </w:r>
           </w:p>
         </w:tc>
@@ -4057,10 +3908,9 @@
       </w:pPr>
       <w:bookmarkStart w:id="27" w:name="_Toc159686810"/>
       <w:r>
-        <w:lastRenderedPageBreak/>
         <w:t>Project Organization</w:t>
       </w:r>
-      <w:bookmarkEnd w:id="16"/>
+      <w:bookmarkEnd w:id="17"/>
       <w:bookmarkEnd w:id="27"/>
     </w:p>
     <w:p>
@@ -4081,15 +3931,7 @@
       </w:pPr>
       <w:bookmarkStart w:id="30" w:name="_Toc524312840"/>
       <w:r>
-        <w:t xml:space="preserve">The project team is structured to efficiently manage two primary tasks: documentation and programming. Within each task, roles are delineated into primary and secondary responsibilities to ensure a smooth workflow. In the documentation task, Katie Nordberg serves as both the project manager and proofreader, overseeing the overall progress and ensuring quality control. Supporting Katie in this role is Shravya Matta, who also serves as a proofreader to ensure accuracy and consistency in the documentation. For the programming task, Ibrahim takes on the role of assistant project manager while also contributing as a code writer and code tester. Evans </w:t>
-      </w:r>
-      <w:proofErr w:type="spellStart"/>
-      <w:r>
-        <w:t>Chigweshe</w:t>
-      </w:r>
-      <w:proofErr w:type="spellEnd"/>
-      <w:r>
-        <w:t xml:space="preserve"> focuses primarily on writing code and conducting program testing to ensure functionality and reliability. This structure ensures that each aspect of the project is managed effectively, with a clear delineation of roles and responsibilities. Additionally, the presence of review authorities such as proofreaders and testers ensure that quality standards are upheld throughout the project lifecycle.</w:t>
+        <w:t>The project team is structured to efficiently manage two primary tasks: documentation and programming. Within each task, roles are delineated into primary and secondary responsibilities to ensure a smooth workflow. In the documentation task, Katie Nordberg serves as both the project manager and proofreader, overseeing the overall progress and ensuring quality control. Supporting Katie in this role is Shravya Matta, who also serves as a proofreader to ensure accuracy and consistency in the documentation. For the programming task, Ibrahim takes on the role of assistant project manager while also contributing as a code writer and code tester. Evans Chigweshe focuses primarily on writing code and conducting program testing to ensure functionality and reliability. This structure ensures that each aspect of the project is managed effectively, with a clear delineation of roles and responsibilities. Additionally, the presence of review authorities such as proofreaders and testers ensure that quality standards are upheld throughout the project lifecycle.</w:t>
       </w:r>
     </w:p>
     <w:p>
@@ -4180,23 +4022,7 @@
                 <w:b/>
                 <w:bCs/>
               </w:rPr>
-              <w:t xml:space="preserve">Unified Process for </w:t>
-            </w:r>
-            <w:proofErr w:type="spellStart"/>
-            <w:r>
-              <w:rPr>
-                <w:b/>
-                <w:bCs/>
-              </w:rPr>
-              <w:t>EDUcation</w:t>
-            </w:r>
-            <w:proofErr w:type="spellEnd"/>
-            <w:r>
-              <w:rPr>
-                <w:b/>
-                <w:bCs/>
-              </w:rPr>
-              <w:t xml:space="preserve"> Role</w:t>
+              <w:t>Unified Process for EDUcation Role</w:t>
             </w:r>
           </w:p>
         </w:tc>
@@ -4416,21 +4242,7 @@
               <w:rPr>
                 <w:szCs w:val="24"/>
               </w:rPr>
-              <w:t xml:space="preserve"> role is essential for maintaining the professionalism and clarity of </w:t>
-            </w:r>
-            <w:proofErr w:type="gramStart"/>
-            <w:r>
-              <w:rPr>
-                <w:szCs w:val="24"/>
-              </w:rPr>
-              <w:t>the project</w:t>
-            </w:r>
-            <w:proofErr w:type="gramEnd"/>
-            <w:r>
-              <w:rPr>
-                <w:szCs w:val="24"/>
-              </w:rPr>
-              <w:t xml:space="preserve"> deliverables.</w:t>
+              <w:t xml:space="preserve"> role is essential for maintaining the professionalism and clarity of the project deliverables.</w:t>
             </w:r>
           </w:p>
           <w:p>
@@ -4560,16 +4372,8 @@
               <w:rPr>
                 <w:szCs w:val="24"/>
               </w:rPr>
-              <w:t xml:space="preserve">Evans </w:t>
-            </w:r>
-            <w:proofErr w:type="spellStart"/>
-            <w:r>
-              <w:rPr>
-                <w:szCs w:val="24"/>
-              </w:rPr>
-              <w:t>Chigweshe</w:t>
-            </w:r>
-            <w:proofErr w:type="spellEnd"/>
+              <w:t>Evans Chigweshe</w:t>
+            </w:r>
           </w:p>
         </w:tc>
         <w:tc>
@@ -4593,19 +4397,7 @@
               <w:rPr>
                 <w:szCs w:val="24"/>
               </w:rPr>
-              <w:t>-Responsible</w:t>
-            </w:r>
-            <w:r>
-              <w:rPr>
-                <w:szCs w:val="24"/>
-              </w:rPr>
-              <w:t xml:space="preserve"> for</w:t>
-            </w:r>
-            <w:r>
-              <w:rPr>
-                <w:szCs w:val="24"/>
-              </w:rPr>
-              <w:t xml:space="preserve"> </w:t>
+              <w:t xml:space="preserve">-Responsible for </w:t>
             </w:r>
             <w:r>
               <w:rPr>
@@ -4650,7 +4442,15 @@
                 <w:color w:val="0D0D0D"/>
                 <w:shd w:val="clear" w:color="auto" w:fill="FFFFFF"/>
               </w:rPr>
-              <w:t>esponsible for testing the software to identify bugs, errors, and usability issues. This includes both manual testing and automated testing, ensuring that the software functions correctly and meets user expectations.</w:t>
+              <w:t xml:space="preserve">esponsible for testing the software to identify bugs, errors, and usability issues. This includes both manual testing and automated testing, ensuring that the software </w:t>
+            </w:r>
+            <w:r>
+              <w:rPr>
+                <w:color w:val="0D0D0D"/>
+                <w:shd w:val="clear" w:color="auto" w:fill="FFFFFF"/>
+              </w:rPr>
+              <w:lastRenderedPageBreak/>
+              <w:t>functions correctly and meets user expectations.</w:t>
             </w:r>
           </w:p>
         </w:tc>
@@ -4667,10 +4467,9 @@
       </w:pPr>
       <w:bookmarkStart w:id="32" w:name="_Toc159686813"/>
       <w:r>
-        <w:lastRenderedPageBreak/>
         <w:t>Management Process</w:t>
       </w:r>
-      <w:bookmarkEnd w:id="15"/>
+      <w:bookmarkEnd w:id="18"/>
       <w:bookmarkEnd w:id="32"/>
     </w:p>
     <w:p>
@@ -4716,25 +4515,7 @@
           <w:iCs w:val="0"/>
           <w:color w:val="auto"/>
         </w:rPr>
-        <w:t xml:space="preserve">We estimate the project will take </w:t>
-      </w:r>
-      <w:proofErr w:type="gramStart"/>
-      <w:r>
-        <w:rPr>
-          <w:i w:val="0"/>
-          <w:iCs w:val="0"/>
-          <w:color w:val="auto"/>
-        </w:rPr>
-        <w:t>the</w:t>
-      </w:r>
-      <w:proofErr w:type="gramEnd"/>
-      <w:r>
-        <w:rPr>
-          <w:i w:val="0"/>
-          <w:iCs w:val="0"/>
-          <w:color w:val="auto"/>
-        </w:rPr>
-        <w:t xml:space="preserve"> entire semester to complete. While the </w:t>
+        <w:t xml:space="preserve">We estimate the project will take the entire semester to complete. While the </w:t>
       </w:r>
       <w:r>
         <w:rPr>
@@ -5096,18 +4877,8 @@
           <w:iCs w:val="0"/>
           <w:color w:val="auto"/>
         </w:rPr>
-        <w:t xml:space="preserve">AND (&amp;): Returns True if both operands are </w:t>
-      </w:r>
-      <w:proofErr w:type="gramStart"/>
-      <w:r>
-        <w:rPr>
-          <w:i w:val="0"/>
-          <w:iCs w:val="0"/>
-          <w:color w:val="auto"/>
-        </w:rPr>
-        <w:t>True</w:t>
-      </w:r>
-      <w:proofErr w:type="gramEnd"/>
+        <w:t>AND (&amp;): Returns True if both operands are True</w:t>
+      </w:r>
     </w:p>
     <w:p>
       <w:pPr>
@@ -5129,18 +4900,8 @@
           <w:iCs w:val="0"/>
           <w:color w:val="auto"/>
         </w:rPr>
-        <w:t xml:space="preserve">OR (|): Returns True if at least one operand is </w:t>
-      </w:r>
-      <w:proofErr w:type="gramStart"/>
-      <w:r>
-        <w:rPr>
-          <w:i w:val="0"/>
-          <w:iCs w:val="0"/>
-          <w:color w:val="auto"/>
-        </w:rPr>
-        <w:t>True</w:t>
-      </w:r>
-      <w:proofErr w:type="gramEnd"/>
+        <w:t>OR (|): Returns True if at least one operand is True</w:t>
+      </w:r>
     </w:p>
     <w:p>
       <w:pPr>
@@ -5162,18 +4923,8 @@
           <w:iCs w:val="0"/>
           <w:color w:val="auto"/>
         </w:rPr>
-        <w:t xml:space="preserve">NOT (!): Inverts the truth value of its </w:t>
-      </w:r>
-      <w:proofErr w:type="gramStart"/>
-      <w:r>
-        <w:rPr>
-          <w:i w:val="0"/>
-          <w:iCs w:val="0"/>
-          <w:color w:val="auto"/>
-        </w:rPr>
-        <w:t>operand</w:t>
-      </w:r>
-      <w:proofErr w:type="gramEnd"/>
+        <w:t>NOT (!): Inverts the truth value of its operand</w:t>
+      </w:r>
     </w:p>
     <w:p>
       <w:pPr>
@@ -5218,18 +4969,8 @@
           <w:iCs w:val="0"/>
           <w:color w:val="auto"/>
         </w:rPr>
-        <w:t xml:space="preserve">XOR ($): Returns True if exactly one operand is </w:t>
-      </w:r>
-      <w:proofErr w:type="gramStart"/>
-      <w:r>
-        <w:rPr>
-          <w:i w:val="0"/>
-          <w:iCs w:val="0"/>
-          <w:color w:val="auto"/>
-        </w:rPr>
-        <w:t>True</w:t>
-      </w:r>
-      <w:proofErr w:type="gramEnd"/>
+        <w:t>XOR ($): Returns True if exactly one operand is True</w:t>
+      </w:r>
     </w:p>
     <w:p>
       <w:pPr>
@@ -5237,6 +4978,7 @@
         <w:ind w:left="720"/>
       </w:pPr>
       <w:r>
+        <w:lastRenderedPageBreak/>
         <w:t xml:space="preserve">Iteration </w:t>
       </w:r>
       <w:r>
@@ -5249,15 +4991,7 @@
         <w:t xml:space="preserve">Implement </w:t>
       </w:r>
       <w:r>
-        <w:t xml:space="preserve">expression parsing such that operator precedence is </w:t>
-      </w:r>
-      <w:proofErr w:type="gramStart"/>
-      <w:r>
-        <w:t>taken into account</w:t>
-      </w:r>
-      <w:proofErr w:type="gramEnd"/>
-      <w:r>
-        <w:t>.</w:t>
+        <w:t>expression parsing such that operator precedence is taken into account.</w:t>
       </w:r>
     </w:p>
     <w:p>
@@ -5278,11 +5012,7 @@
         <w:t xml:space="preserve"> </w:t>
       </w:r>
       <w:r>
-        <w:t xml:space="preserve">infix notation, respecting operator precedence and </w:t>
-      </w:r>
-      <w:r>
-        <w:lastRenderedPageBreak/>
-        <w:t>parentheses.</w:t>
+        <w:t>infix notation, respecting operator precedence and parentheses.</w:t>
       </w:r>
     </w:p>
     <w:p>
@@ -5588,15 +5318,7 @@
         <w:ind w:left="720"/>
       </w:pPr>
       <w:r>
-        <w:t xml:space="preserve">Version 1.1 with expression parsing implemented such that operator precedence is </w:t>
-      </w:r>
-      <w:proofErr w:type="gramStart"/>
-      <w:r>
-        <w:t>taken into account</w:t>
-      </w:r>
-      <w:proofErr w:type="gramEnd"/>
-      <w:r>
-        <w:t>.</w:t>
+        <w:t>Version 1.1 with expression parsing implemented such that operator precedence is taken into account.</w:t>
       </w:r>
     </w:p>
     <w:p>
@@ -5637,6 +5359,7 @@
       </w:pPr>
       <w:bookmarkStart w:id="40" w:name="_Toc524312847"/>
       <w:r>
+        <w:lastRenderedPageBreak/>
         <w:t>Project Schedule</w:t>
       </w:r>
       <w:bookmarkEnd w:id="40"/>
@@ -5685,7 +5408,6 @@
       </w:pPr>
       <w:bookmarkStart w:id="41" w:name="_Toc524312848"/>
       <w:r>
-        <w:lastRenderedPageBreak/>
         <w:t>Project Resourcing</w:t>
       </w:r>
       <w:bookmarkEnd w:id="41"/>
@@ -5787,25 +5509,7 @@
           <w:iCs w:val="0"/>
           <w:color w:val="auto"/>
         </w:rPr>
-        <w:t xml:space="preserve">, </w:t>
-      </w:r>
-      <w:proofErr w:type="gramStart"/>
-      <w:r>
-        <w:rPr>
-          <w:i w:val="0"/>
-          <w:iCs w:val="0"/>
-          <w:color w:val="auto"/>
-        </w:rPr>
-        <w:t>Katie</w:t>
-      </w:r>
-      <w:proofErr w:type="gramEnd"/>
-      <w:r>
-        <w:rPr>
-          <w:i w:val="0"/>
-          <w:iCs w:val="0"/>
-          <w:color w:val="auto"/>
-        </w:rPr>
-        <w:t xml:space="preserve"> and Evans,</w:t>
+        <w:t>, Katie and Evans,</w:t>
       </w:r>
       <w:r>
         <w:rPr>
@@ -5865,23 +5569,13 @@
         </w:rPr>
         <w:t xml:space="preserve"> </w:t>
       </w:r>
-      <w:proofErr w:type="gramStart"/>
-      <w:r>
-        <w:rPr>
-          <w:i w:val="0"/>
-          <w:iCs w:val="0"/>
-          <w:color w:val="auto"/>
-        </w:rPr>
-        <w:t>Ibrahim</w:t>
-      </w:r>
-      <w:proofErr w:type="gramEnd"/>
-      <w:r>
-        <w:rPr>
-          <w:i w:val="0"/>
-          <w:iCs w:val="0"/>
-          <w:color w:val="auto"/>
-        </w:rPr>
-        <w:t xml:space="preserve"> and Shravya,</w:t>
+      <w:r>
+        <w:rPr>
+          <w:i w:val="0"/>
+          <w:iCs w:val="0"/>
+          <w:color w:val="auto"/>
+        </w:rPr>
+        <w:t>Ibrahim and Shravya,</w:t>
       </w:r>
       <w:r>
         <w:rPr>
@@ -5949,23 +5643,13 @@
         </w:rPr>
         <w:t xml:space="preserve">members will be expected to work in both programming and writing. </w:t>
       </w:r>
-      <w:proofErr w:type="gramStart"/>
-      <w:r>
-        <w:rPr>
-          <w:i w:val="0"/>
-          <w:iCs w:val="0"/>
-          <w:color w:val="auto"/>
-        </w:rPr>
-        <w:t>So</w:t>
-      </w:r>
-      <w:proofErr w:type="gramEnd"/>
-      <w:r>
-        <w:rPr>
-          <w:i w:val="0"/>
-          <w:iCs w:val="0"/>
-          <w:color w:val="auto"/>
-        </w:rPr>
-        <w:t xml:space="preserve"> it is important that all </w:t>
+      <w:r>
+        <w:rPr>
+          <w:i w:val="0"/>
+          <w:iCs w:val="0"/>
+          <w:color w:val="auto"/>
+        </w:rPr>
+        <w:t xml:space="preserve">So it is important that all </w:t>
       </w:r>
       <w:r>
         <w:rPr>
@@ -5999,33 +5683,15 @@
           <w:iCs w:val="0"/>
           <w:color w:val="auto"/>
         </w:rPr>
-        <w:t xml:space="preserve">No special training will be required. It is expected that </w:t>
-      </w:r>
-      <w:proofErr w:type="gramStart"/>
-      <w:r>
-        <w:rPr>
-          <w:i w:val="0"/>
-          <w:iCs w:val="0"/>
-          <w:color w:val="auto"/>
-        </w:rPr>
-        <w:t xml:space="preserve">all </w:t>
-      </w:r>
-      <w:r>
-        <w:rPr>
-          <w:i w:val="0"/>
-          <w:iCs w:val="0"/>
-          <w:color w:val="auto"/>
-        </w:rPr>
-        <w:t>of</w:t>
-      </w:r>
-      <w:proofErr w:type="gramEnd"/>
-      <w:r>
-        <w:rPr>
-          <w:i w:val="0"/>
-          <w:iCs w:val="0"/>
-          <w:color w:val="auto"/>
-        </w:rPr>
-        <w:t xml:space="preserve"> the team</w:t>
+        <w:t xml:space="preserve">No special training will be required. It is expected that all </w:t>
+      </w:r>
+      <w:r>
+        <w:rPr>
+          <w:i w:val="0"/>
+          <w:iCs w:val="0"/>
+          <w:color w:val="auto"/>
+        </w:rPr>
+        <w:t>of the team</w:t>
       </w:r>
       <w:r>
         <w:rPr>
@@ -6064,8 +5730,8 @@
       <w:bookmarkStart w:id="63" w:name="_Toc513004379"/>
       <w:bookmarkStart w:id="64" w:name="_Toc159686816"/>
       <w:bookmarkEnd w:id="0"/>
-      <w:bookmarkEnd w:id="2"/>
       <w:bookmarkEnd w:id="3"/>
+      <w:bookmarkEnd w:id="4"/>
       <w:bookmarkEnd w:id="42"/>
       <w:bookmarkEnd w:id="43"/>
       <w:bookmarkEnd w:id="44"/>
@@ -6180,25 +5846,7 @@
           <w:b w:val="0"/>
           <w:bCs w:val="0"/>
         </w:rPr>
-        <w:t xml:space="preserve">them, and what progress has been made </w:t>
-      </w:r>
-      <w:proofErr w:type="gramStart"/>
-      <w:r>
-        <w:rPr>
-          <w:rStyle w:val="Strong"/>
-          <w:b w:val="0"/>
-          <w:bCs w:val="0"/>
-        </w:rPr>
-        <w:t>on</w:t>
-      </w:r>
-      <w:proofErr w:type="gramEnd"/>
-      <w:r>
-        <w:rPr>
-          <w:rStyle w:val="Strong"/>
-          <w:b w:val="0"/>
-          <w:bCs w:val="0"/>
-        </w:rPr>
-        <w:t xml:space="preserve"> them. </w:t>
+        <w:t xml:space="preserve">them, and what progress has been made on them. </w:t>
       </w:r>
     </w:p>
     <w:p>
@@ -6236,15 +5884,7 @@
         <w:pStyle w:val="BodyText"/>
       </w:pPr>
       <w:r>
-        <w:t xml:space="preserve">All deliverables are required to go through the appropriate review process, as described in the Development Case. The review is required to ensure that each </w:t>
-      </w:r>
-      <w:proofErr w:type="gramStart"/>
-      <w:r>
-        <w:t>deliverable</w:t>
-      </w:r>
-      <w:proofErr w:type="gramEnd"/>
-      <w:r>
-        <w:t xml:space="preserve"> is of acceptable quality, using guidelines and checklists.</w:t>
+        <w:t>All deliverables are required to go through the appropriate review process, as described in the Development Case. The review is required to ensure that each deliverable is of acceptable quality, using guidelines and checklists.</w:t>
       </w:r>
     </w:p>
     <w:p>
@@ -6328,13 +5968,9 @@
         </w:numPr>
       </w:pPr>
       <w:r>
-        <w:t xml:space="preserve">Tasks </w:t>
-      </w:r>
-      <w:proofErr w:type="gramStart"/>
-      <w:r>
-        <w:t>completed</w:t>
-      </w:r>
-      <w:proofErr w:type="gramEnd"/>
+        <w:lastRenderedPageBreak/>
+        <w:t>Tasks completed</w:t>
+      </w:r>
     </w:p>
     <w:p>
       <w:pPr>
@@ -6362,14 +5998,9 @@
         </w:rPr>
       </w:pPr>
       <w:r>
-        <w:t xml:space="preserve">Any test cases that now </w:t>
-      </w:r>
-      <w:proofErr w:type="gramStart"/>
-      <w:r>
-        <w:t>pass</w:t>
+        <w:t>Any test cases that now pass</w:t>
       </w:r>
       <w:bookmarkStart w:id="73" w:name="_Toc447095915"/>
-      <w:proofErr w:type="gramEnd"/>
     </w:p>
     <w:p>
       <w:pPr>
@@ -6698,18 +6329,7 @@
           <w:r>
             <w:t>Phoenix Star Dawgs</w:t>
           </w:r>
-          <w:r>
-            <w:fldChar w:fldCharType="begin"/>
-          </w:r>
-          <w:r>
-            <w:instrText xml:space="preserve"> DOCPROPERTY "Company"  \* MERGEFORMAT </w:instrText>
-          </w:r>
-          <w:r>
-            <w:fldChar w:fldCharType="separate"/>
-          </w:r>
-          <w:r>
-            <w:fldChar w:fldCharType="end"/>
-          </w:r>
+          <w:fldSimple w:instr=" DOCPROPERTY &quot;Company&quot;  \* MERGEFORMAT "/>
           <w:r>
             <w:t xml:space="preserve">, </w:t>
           </w:r>
@@ -7014,21 +6634,11 @@
           <w:tcW w:w="6379" w:type="dxa"/>
         </w:tcPr>
         <w:p>
-          <w:r>
-            <w:fldChar w:fldCharType="begin"/>
-          </w:r>
-          <w:r>
-            <w:instrText xml:space="preserve"> TITLE  \* MERGEFORMAT </w:instrText>
-          </w:r>
-          <w:r>
-            <w:fldChar w:fldCharType="separate"/>
-          </w:r>
-          <w:r>
-            <w:t>Software Development Plan</w:t>
-          </w:r>
-          <w:r>
-            <w:fldChar w:fldCharType="end"/>
-          </w:r>
+          <w:fldSimple w:instr=" TITLE  \* MERGEFORMAT ">
+            <w:r>
+              <w:t>Software Development Plan</w:t>
+            </w:r>
+          </w:fldSimple>
         </w:p>
       </w:tc>
       <w:tc>
@@ -8660,6 +8270,7 @@
   <w:style w:type="character" w:default="1" w:styleId="DefaultParagraphFont">
     <w:name w:val="Default Paragraph Font"/>
     <w:uiPriority w:val="1"/>
+    <w:semiHidden/>
     <w:unhideWhenUsed/>
   </w:style>
   <w:style w:type="table" w:default="1" w:styleId="TableNormal">

</xml_diff>

<commit_message>
Made a PDF for the Project Management Plan
</commit_message>
<xml_diff>
--- a/Project Management Plan.docx
+++ b/Project Management Plan.docx
@@ -16,11 +16,21 @@
         <w:pStyle w:val="Title"/>
         <w:jc w:val="right"/>
       </w:pPr>
-      <w:fldSimple w:instr=" TITLE  \* MERGEFORMAT ">
-        <w:r>
-          <w:t>Software Development Plan</w:t>
-        </w:r>
-      </w:fldSimple>
+      <w:r>
+        <w:fldChar w:fldCharType="begin"/>
+      </w:r>
+      <w:r>
+        <w:instrText xml:space="preserve"> TITLE  \* MERGEFORMAT </w:instrText>
+      </w:r>
+      <w:r>
+        <w:fldChar w:fldCharType="separate"/>
+      </w:r>
+      <w:r>
+        <w:t>Software Development Plan</w:t>
+      </w:r>
+      <w:r>
+        <w:fldChar w:fldCharType="end"/>
+      </w:r>
     </w:p>
     <w:p>
       <w:pPr>
@@ -65,8 +75,8 @@
     <w:p>
       <w:pPr>
         <w:sectPr>
-          <w:headerReference w:type="default" r:id="rId7"/>
-          <w:footerReference w:type="even" r:id="rId8"/>
+          <w:headerReference w:type="default" r:id="rId8"/>
+          <w:footerReference w:type="even" r:id="rId9"/>
           <w:pgSz w:w="12240" w:h="15840" w:code="1"/>
           <w:pgMar w:top="1440" w:right="1440" w:bottom="1440" w:left="1440" w:header="720" w:footer="720" w:gutter="0"/>
           <w:cols w:space="720"/>
@@ -347,12 +357,14 @@
             <w:r>
               <w:t xml:space="preserve">Evans </w:t>
             </w:r>
+            <w:proofErr w:type="spellStart"/>
             <w:r>
               <w:rPr>
                 <w:szCs w:val="24"/>
               </w:rPr>
               <w:t>Chigweshe</w:t>
             </w:r>
+            <w:proofErr w:type="spellEnd"/>
           </w:p>
         </w:tc>
       </w:tr>
@@ -2575,7 +2587,7 @@
             <w:noProof/>
             <w:webHidden/>
           </w:rPr>
-          <w:t>9</w:t>
+          <w:t>10</w:t>
         </w:r>
         <w:r>
           <w:rPr>
@@ -2669,7 +2681,7 @@
             <w:noProof/>
             <w:webHidden/>
           </w:rPr>
-          <w:t>9</w:t>
+          <w:t>10</w:t>
         </w:r>
         <w:r>
           <w:rPr>
@@ -2790,11 +2802,22 @@
       <w:r>
         <w:br w:type="page"/>
       </w:r>
-      <w:fldSimple w:instr=" TITLE  \* MERGEFORMAT ">
-        <w:r>
-          <w:t>Software Development Plan</w:t>
-        </w:r>
-      </w:fldSimple>
+      <w:r>
+        <w:lastRenderedPageBreak/>
+        <w:fldChar w:fldCharType="begin"/>
+      </w:r>
+      <w:r>
+        <w:instrText xml:space="preserve"> TITLE  \* MERGEFORMAT </w:instrText>
+      </w:r>
+      <w:r>
+        <w:fldChar w:fldCharType="separate"/>
+      </w:r>
+      <w:r>
+        <w:t>Software Development Plan</w:t>
+      </w:r>
+      <w:r>
+        <w:fldChar w:fldCharType="end"/>
+      </w:r>
     </w:p>
     <w:p>
       <w:pPr>
@@ -2838,7 +2861,15 @@
       </w:pPr>
       <w:bookmarkStart w:id="7" w:name="_Toc524312828"/>
       <w:r>
-        <w:t>This Software Development Plan describes the overall plan to be used by the EECS 348 Group Project to outline the approach for developing the Boolean Logic Simulator. This plan acts as a blueprint for effectively managing the development process, including deployment of the product. The details of the individual iterations will be described in the Iteration Plans.</w:t>
+        <w:t xml:space="preserve">This Software Development Plan describes </w:t>
+      </w:r>
+      <w:proofErr w:type="gramStart"/>
+      <w:r>
+        <w:t>the overall plan</w:t>
+      </w:r>
+      <w:proofErr w:type="gramEnd"/>
+      <w:r>
+        <w:t xml:space="preserve"> to be used by the EECS 348 Group Project to outline the approach for developing the Boolean Logic Simulator. This plan acts as a blueprint for effectively managing the development process, including deployment of the product. The details of the individual iterations will be described in the Iteration Plans.</w:t>
       </w:r>
     </w:p>
     <w:p>
@@ -2975,7 +3006,15 @@
         <w:t xml:space="preserve"> </w:t>
       </w:r>
       <w:r>
-        <w:t>- It combines AND and NOT. Does the same thing as AND but gives the opposite answer.</w:t>
+        <w:t xml:space="preserve">- It combines AND </w:t>
+      </w:r>
+      <w:proofErr w:type="spellStart"/>
+      <w:r>
+        <w:t>and</w:t>
+      </w:r>
+      <w:proofErr w:type="spellEnd"/>
+      <w:r>
+        <w:t xml:space="preserve"> NOT. Does the same thing as AND but gives the opposite answer.</w:t>
       </w:r>
     </w:p>
     <w:p>
@@ -3248,8 +3287,20 @@
           <w:iCs/>
           <w:color w:val="auto"/>
         </w:rPr>
-        <w:t>The list of assumptions is</w:t>
-      </w:r>
+        <w:t xml:space="preserve">The list of assumptions </w:t>
+      </w:r>
+      <w:proofErr w:type="gramStart"/>
+      <w:r>
+        <w:rPr>
+          <w:b/>
+          <w:bCs/>
+          <w:i w:val="0"/>
+          <w:iCs/>
+          <w:color w:val="auto"/>
+        </w:rPr>
+        <w:t>is</w:t>
+      </w:r>
+      <w:proofErr w:type="gramEnd"/>
     </w:p>
     <w:p>
       <w:pPr>
@@ -3332,8 +3383,18 @@
           <w:bCs/>
           <w:iCs/>
         </w:rPr>
-        <w:t>The list of constraints is</w:t>
-      </w:r>
+        <w:t xml:space="preserve">The list of constraints </w:t>
+      </w:r>
+      <w:proofErr w:type="gramStart"/>
+      <w:r>
+        <w:rPr>
+          <w:b/>
+          <w:bCs/>
+          <w:iCs/>
+        </w:rPr>
+        <w:t>is</w:t>
+      </w:r>
+      <w:proofErr w:type="gramEnd"/>
     </w:p>
     <w:p>
       <w:pPr>
@@ -3592,7 +3653,15 @@
               <w:ind w:left="0"/>
             </w:pPr>
             <w:r>
-              <w:t xml:space="preserve">  Date: &lt;dd/mmm/yy&gt;</w:t>
+              <w:t xml:space="preserve">  Date: &lt;dd/mmm/</w:t>
+            </w:r>
+            <w:proofErr w:type="spellStart"/>
+            <w:r>
+              <w:t>yy</w:t>
+            </w:r>
+            <w:proofErr w:type="spellEnd"/>
+            <w:r>
+              <w:t>&gt;</w:t>
             </w:r>
           </w:p>
         </w:tc>
@@ -3636,7 +3705,15 @@
               <w:ind w:left="0"/>
             </w:pPr>
             <w:r>
-              <w:t xml:space="preserve">  Date: &lt;dd/mmm/yy&gt;</w:t>
+              <w:t xml:space="preserve">  Date: &lt;dd/mmm/</w:t>
+            </w:r>
+            <w:proofErr w:type="spellStart"/>
+            <w:r>
+              <w:t>yy</w:t>
+            </w:r>
+            <w:proofErr w:type="spellEnd"/>
+            <w:r>
+              <w:t>&gt;</w:t>
             </w:r>
           </w:p>
         </w:tc>
@@ -3689,7 +3766,15 @@
               <w:ind w:left="0"/>
             </w:pPr>
             <w:r>
-              <w:t xml:space="preserve">  Date: &lt;dd/mmm/yy&gt;</w:t>
+              <w:t xml:space="preserve">  Date: &lt;dd/mmm/</w:t>
+            </w:r>
+            <w:proofErr w:type="spellStart"/>
+            <w:r>
+              <w:t>yy</w:t>
+            </w:r>
+            <w:proofErr w:type="spellEnd"/>
+            <w:r>
+              <w:t>&gt;</w:t>
             </w:r>
           </w:p>
         </w:tc>
@@ -3736,7 +3821,15 @@
               <w:ind w:left="0"/>
             </w:pPr>
             <w:r>
-              <w:t xml:space="preserve">  Date: &lt;dd/mmm/yy&gt;</w:t>
+              <w:t xml:space="preserve">  Date: &lt;dd/mmm/</w:t>
+            </w:r>
+            <w:proofErr w:type="spellStart"/>
+            <w:r>
+              <w:t>yy</w:t>
+            </w:r>
+            <w:proofErr w:type="spellEnd"/>
+            <w:r>
+              <w:t>&gt;</w:t>
             </w:r>
           </w:p>
         </w:tc>
@@ -3786,7 +3879,15 @@
               <w:ind w:left="0"/>
             </w:pPr>
             <w:r>
-              <w:t xml:space="preserve">  Date: &lt;dd/mmm/yy&gt;</w:t>
+              <w:t xml:space="preserve">  Date: &lt;dd/mmm/</w:t>
+            </w:r>
+            <w:proofErr w:type="spellStart"/>
+            <w:r>
+              <w:t>yy</w:t>
+            </w:r>
+            <w:proofErr w:type="spellEnd"/>
+            <w:r>
+              <w:t>&gt;</w:t>
             </w:r>
           </w:p>
         </w:tc>
@@ -3833,7 +3934,15 @@
               <w:ind w:left="0"/>
             </w:pPr>
             <w:r>
-              <w:t xml:space="preserve">  Date: &lt;dd/mmm/yy&gt;</w:t>
+              <w:t xml:space="preserve">  Date: &lt;dd/mmm/</w:t>
+            </w:r>
+            <w:proofErr w:type="spellStart"/>
+            <w:r>
+              <w:t>yy</w:t>
+            </w:r>
+            <w:proofErr w:type="spellEnd"/>
+            <w:r>
+              <w:t>&gt;</w:t>
             </w:r>
           </w:p>
         </w:tc>
@@ -3877,7 +3986,15 @@
               <w:ind w:left="0"/>
             </w:pPr>
             <w:r>
-              <w:t xml:space="preserve">  Date: &lt;dd/mmm/yy&gt;</w:t>
+              <w:t xml:space="preserve">  Date: &lt;dd/mmm/</w:t>
+            </w:r>
+            <w:proofErr w:type="spellStart"/>
+            <w:r>
+              <w:t>yy</w:t>
+            </w:r>
+            <w:proofErr w:type="spellEnd"/>
+            <w:r>
+              <w:t>&gt;</w:t>
             </w:r>
           </w:p>
         </w:tc>
@@ -3931,7 +4048,15 @@
       </w:pPr>
       <w:bookmarkStart w:id="30" w:name="_Toc524312840"/>
       <w:r>
-        <w:t>The project team is structured to efficiently manage two primary tasks: documentation and programming. Within each task, roles are delineated into primary and secondary responsibilities to ensure a smooth workflow. In the documentation task, Katie Nordberg serves as both the project manager and proofreader, overseeing the overall progress and ensuring quality control. Supporting Katie in this role is Shravya Matta, who also serves as a proofreader to ensure accuracy and consistency in the documentation. For the programming task, Ibrahim takes on the role of assistant project manager while also contributing as a code writer and code tester. Evans Chigweshe focuses primarily on writing code and conducting program testing to ensure functionality and reliability. This structure ensures that each aspect of the project is managed effectively, with a clear delineation of roles and responsibilities. Additionally, the presence of review authorities such as proofreaders and testers ensure that quality standards are upheld throughout the project lifecycle.</w:t>
+        <w:t xml:space="preserve">The project team is structured to efficiently manage two primary tasks: documentation and programming. Within each task, roles are delineated into primary and secondary responsibilities to ensure a smooth workflow. In the documentation task, Katie Nordberg serves as both the project manager and proofreader, overseeing the overall progress and ensuring quality control. Supporting Katie in this role is Shravya Matta, who also serves as a proofreader to ensure accuracy and consistency in the documentation. For the programming task, Ibrahim takes on the role of assistant project manager while also contributing as a code writer and code tester. Evans </w:t>
+      </w:r>
+      <w:proofErr w:type="spellStart"/>
+      <w:r>
+        <w:t>Chigweshe</w:t>
+      </w:r>
+      <w:proofErr w:type="spellEnd"/>
+      <w:r>
+        <w:t xml:space="preserve"> focuses primarily on writing code and conducting program testing to ensure functionality and reliability. This structure ensures that each aspect of the project is managed effectively, with a clear delineation of roles and responsibilities. Additionally, the presence of review authorities such as proofreaders and testers ensure that quality standards are upheld throughout the project lifecycle.</w:t>
       </w:r>
     </w:p>
     <w:p>
@@ -4022,7 +4147,23 @@
                 <w:b/>
                 <w:bCs/>
               </w:rPr>
-              <w:t>Unified Process for EDUcation Role</w:t>
+              <w:t xml:space="preserve">Unified Process for </w:t>
+            </w:r>
+            <w:proofErr w:type="spellStart"/>
+            <w:r>
+              <w:rPr>
+                <w:b/>
+                <w:bCs/>
+              </w:rPr>
+              <w:t>EDUcation</w:t>
+            </w:r>
+            <w:proofErr w:type="spellEnd"/>
+            <w:r>
+              <w:rPr>
+                <w:b/>
+                <w:bCs/>
+              </w:rPr>
+              <w:t xml:space="preserve"> Role</w:t>
             </w:r>
           </w:p>
         </w:tc>
@@ -4242,7 +4383,21 @@
               <w:rPr>
                 <w:szCs w:val="24"/>
               </w:rPr>
-              <w:t xml:space="preserve"> role is essential for maintaining the professionalism and clarity of the project deliverables.</w:t>
+              <w:t xml:space="preserve"> role is essential for maintaining the professionalism and clarity of </w:t>
+            </w:r>
+            <w:proofErr w:type="gramStart"/>
+            <w:r>
+              <w:rPr>
+                <w:szCs w:val="24"/>
+              </w:rPr>
+              <w:t>the project</w:t>
+            </w:r>
+            <w:proofErr w:type="gramEnd"/>
+            <w:r>
+              <w:rPr>
+                <w:szCs w:val="24"/>
+              </w:rPr>
+              <w:t xml:space="preserve"> deliverables.</w:t>
             </w:r>
           </w:p>
           <w:p>
@@ -4372,8 +4527,16 @@
               <w:rPr>
                 <w:szCs w:val="24"/>
               </w:rPr>
-              <w:t>Evans Chigweshe</w:t>
-            </w:r>
+              <w:t xml:space="preserve">Evans </w:t>
+            </w:r>
+            <w:proofErr w:type="spellStart"/>
+            <w:r>
+              <w:rPr>
+                <w:szCs w:val="24"/>
+              </w:rPr>
+              <w:t>Chigweshe</w:t>
+            </w:r>
+            <w:proofErr w:type="spellEnd"/>
           </w:p>
         </w:tc>
         <w:tc>
@@ -4515,7 +4678,25 @@
           <w:iCs w:val="0"/>
           <w:color w:val="auto"/>
         </w:rPr>
-        <w:t xml:space="preserve">We estimate the project will take the entire semester to complete. While the </w:t>
+        <w:t xml:space="preserve">We estimate the project will take </w:t>
+      </w:r>
+      <w:proofErr w:type="gramStart"/>
+      <w:r>
+        <w:rPr>
+          <w:i w:val="0"/>
+          <w:iCs w:val="0"/>
+          <w:color w:val="auto"/>
+        </w:rPr>
+        <w:t>the</w:t>
+      </w:r>
+      <w:proofErr w:type="gramEnd"/>
+      <w:r>
+        <w:rPr>
+          <w:i w:val="0"/>
+          <w:iCs w:val="0"/>
+          <w:color w:val="auto"/>
+        </w:rPr>
+        <w:t xml:space="preserve"> entire semester to complete. While the </w:t>
       </w:r>
       <w:r>
         <w:rPr>
@@ -4877,8 +5058,18 @@
           <w:iCs w:val="0"/>
           <w:color w:val="auto"/>
         </w:rPr>
-        <w:t>AND (&amp;): Returns True if both operands are True</w:t>
-      </w:r>
+        <w:t xml:space="preserve">AND (&amp;): Returns True if both operands are </w:t>
+      </w:r>
+      <w:proofErr w:type="gramStart"/>
+      <w:r>
+        <w:rPr>
+          <w:i w:val="0"/>
+          <w:iCs w:val="0"/>
+          <w:color w:val="auto"/>
+        </w:rPr>
+        <w:t>True</w:t>
+      </w:r>
+      <w:proofErr w:type="gramEnd"/>
     </w:p>
     <w:p>
       <w:pPr>
@@ -4900,8 +5091,18 @@
           <w:iCs w:val="0"/>
           <w:color w:val="auto"/>
         </w:rPr>
-        <w:t>OR (|): Returns True if at least one operand is True</w:t>
-      </w:r>
+        <w:t xml:space="preserve">OR (|): Returns True if at least one operand is </w:t>
+      </w:r>
+      <w:proofErr w:type="gramStart"/>
+      <w:r>
+        <w:rPr>
+          <w:i w:val="0"/>
+          <w:iCs w:val="0"/>
+          <w:color w:val="auto"/>
+        </w:rPr>
+        <w:t>True</w:t>
+      </w:r>
+      <w:proofErr w:type="gramEnd"/>
     </w:p>
     <w:p>
       <w:pPr>
@@ -4923,8 +5124,18 @@
           <w:iCs w:val="0"/>
           <w:color w:val="auto"/>
         </w:rPr>
-        <w:t>NOT (!): Inverts the truth value of its operand</w:t>
-      </w:r>
+        <w:t xml:space="preserve">NOT (!): Inverts the truth value of its </w:t>
+      </w:r>
+      <w:proofErr w:type="gramStart"/>
+      <w:r>
+        <w:rPr>
+          <w:i w:val="0"/>
+          <w:iCs w:val="0"/>
+          <w:color w:val="auto"/>
+        </w:rPr>
+        <w:t>operand</w:t>
+      </w:r>
+      <w:proofErr w:type="gramEnd"/>
     </w:p>
     <w:p>
       <w:pPr>
@@ -4969,8 +5180,18 @@
           <w:iCs w:val="0"/>
           <w:color w:val="auto"/>
         </w:rPr>
-        <w:t>XOR ($): Returns True if exactly one operand is True</w:t>
-      </w:r>
+        <w:t xml:space="preserve">XOR ($): Returns True if exactly one operand is </w:t>
+      </w:r>
+      <w:proofErr w:type="gramStart"/>
+      <w:r>
+        <w:rPr>
+          <w:i w:val="0"/>
+          <w:iCs w:val="0"/>
+          <w:color w:val="auto"/>
+        </w:rPr>
+        <w:t>True</w:t>
+      </w:r>
+      <w:proofErr w:type="gramEnd"/>
     </w:p>
     <w:p>
       <w:pPr>
@@ -4991,7 +5212,15 @@
         <w:t xml:space="preserve">Implement </w:t>
       </w:r>
       <w:r>
-        <w:t>expression parsing such that operator precedence is taken into account.</w:t>
+        <w:t xml:space="preserve">expression parsing such that operator precedence is </w:t>
+      </w:r>
+      <w:proofErr w:type="gramStart"/>
+      <w:r>
+        <w:t>taken into account</w:t>
+      </w:r>
+      <w:proofErr w:type="gramEnd"/>
+      <w:r>
+        <w:t>.</w:t>
       </w:r>
     </w:p>
     <w:p>
@@ -5318,7 +5547,15 @@
         <w:ind w:left="720"/>
       </w:pPr>
       <w:r>
-        <w:t>Version 1.1 with expression parsing implemented such that operator precedence is taken into account.</w:t>
+        <w:t xml:space="preserve">Version 1.1 with expression parsing implemented such that operator precedence is </w:t>
+      </w:r>
+      <w:proofErr w:type="gramStart"/>
+      <w:r>
+        <w:t>taken into account</w:t>
+      </w:r>
+      <w:proofErr w:type="gramEnd"/>
+      <w:r>
+        <w:t>.</w:t>
       </w:r>
     </w:p>
     <w:p>
@@ -5396,8 +5633,8 @@
             <v:path o:extrusionok="f" gradientshapeok="t" o:connecttype="rect"/>
             <o:lock v:ext="edit" aspectratio="t"/>
           </v:shapetype>
-          <v:shape id="_x0000_i1025" type="#_x0000_t75" style="width:413.3pt;height:198.25pt;visibility:visible;mso-wrap-style:square">
-            <v:imagedata r:id="rId9" o:title=""/>
+          <v:shape id="_x0000_i1025" type="#_x0000_t75" style="width:413.2pt;height:198.25pt;visibility:visible;mso-wrap-style:square">
+            <v:imagedata r:id="rId10" o:title=""/>
           </v:shape>
         </w:pict>
       </w:r>
@@ -5509,7 +5746,25 @@
           <w:iCs w:val="0"/>
           <w:color w:val="auto"/>
         </w:rPr>
-        <w:t>, Katie and Evans,</w:t>
+        <w:t xml:space="preserve">, </w:t>
+      </w:r>
+      <w:proofErr w:type="gramStart"/>
+      <w:r>
+        <w:rPr>
+          <w:i w:val="0"/>
+          <w:iCs w:val="0"/>
+          <w:color w:val="auto"/>
+        </w:rPr>
+        <w:t>Katie</w:t>
+      </w:r>
+      <w:proofErr w:type="gramEnd"/>
+      <w:r>
+        <w:rPr>
+          <w:i w:val="0"/>
+          <w:iCs w:val="0"/>
+          <w:color w:val="auto"/>
+        </w:rPr>
+        <w:t xml:space="preserve"> and Evans,</w:t>
       </w:r>
       <w:r>
         <w:rPr>
@@ -5569,13 +5824,23 @@
         </w:rPr>
         <w:t xml:space="preserve"> </w:t>
       </w:r>
-      <w:r>
-        <w:rPr>
-          <w:i w:val="0"/>
-          <w:iCs w:val="0"/>
-          <w:color w:val="auto"/>
-        </w:rPr>
-        <w:t>Ibrahim and Shravya,</w:t>
+      <w:proofErr w:type="gramStart"/>
+      <w:r>
+        <w:rPr>
+          <w:i w:val="0"/>
+          <w:iCs w:val="0"/>
+          <w:color w:val="auto"/>
+        </w:rPr>
+        <w:t>Ibrahim</w:t>
+      </w:r>
+      <w:proofErr w:type="gramEnd"/>
+      <w:r>
+        <w:rPr>
+          <w:i w:val="0"/>
+          <w:iCs w:val="0"/>
+          <w:color w:val="auto"/>
+        </w:rPr>
+        <w:t xml:space="preserve"> and Shravya,</w:t>
       </w:r>
       <w:r>
         <w:rPr>
@@ -5643,13 +5908,23 @@
         </w:rPr>
         <w:t xml:space="preserve">members will be expected to work in both programming and writing. </w:t>
       </w:r>
-      <w:r>
-        <w:rPr>
-          <w:i w:val="0"/>
-          <w:iCs w:val="0"/>
-          <w:color w:val="auto"/>
-        </w:rPr>
-        <w:t xml:space="preserve">So it is important that all </w:t>
+      <w:proofErr w:type="gramStart"/>
+      <w:r>
+        <w:rPr>
+          <w:i w:val="0"/>
+          <w:iCs w:val="0"/>
+          <w:color w:val="auto"/>
+        </w:rPr>
+        <w:t>So</w:t>
+      </w:r>
+      <w:proofErr w:type="gramEnd"/>
+      <w:r>
+        <w:rPr>
+          <w:i w:val="0"/>
+          <w:iCs w:val="0"/>
+          <w:color w:val="auto"/>
+        </w:rPr>
+        <w:t xml:space="preserve"> it is important that all </w:t>
       </w:r>
       <w:r>
         <w:rPr>
@@ -5683,15 +5958,33 @@
           <w:iCs w:val="0"/>
           <w:color w:val="auto"/>
         </w:rPr>
-        <w:t xml:space="preserve">No special training will be required. It is expected that all </w:t>
-      </w:r>
-      <w:r>
-        <w:rPr>
-          <w:i w:val="0"/>
-          <w:iCs w:val="0"/>
-          <w:color w:val="auto"/>
-        </w:rPr>
-        <w:t>of the team</w:t>
+        <w:t xml:space="preserve">No special training will be required. It is expected that </w:t>
+      </w:r>
+      <w:proofErr w:type="gramStart"/>
+      <w:r>
+        <w:rPr>
+          <w:i w:val="0"/>
+          <w:iCs w:val="0"/>
+          <w:color w:val="auto"/>
+        </w:rPr>
+        <w:t xml:space="preserve">all </w:t>
+      </w:r>
+      <w:r>
+        <w:rPr>
+          <w:i w:val="0"/>
+          <w:iCs w:val="0"/>
+          <w:color w:val="auto"/>
+        </w:rPr>
+        <w:t>of</w:t>
+      </w:r>
+      <w:proofErr w:type="gramEnd"/>
+      <w:r>
+        <w:rPr>
+          <w:i w:val="0"/>
+          <w:iCs w:val="0"/>
+          <w:color w:val="auto"/>
+        </w:rPr>
+        <w:t xml:space="preserve"> the team</w:t>
       </w:r>
       <w:r>
         <w:rPr>
@@ -5846,7 +6139,25 @@
           <w:b w:val="0"/>
           <w:bCs w:val="0"/>
         </w:rPr>
-        <w:t xml:space="preserve">them, and what progress has been made on them. </w:t>
+        <w:t xml:space="preserve">them, and what progress has been made </w:t>
+      </w:r>
+      <w:proofErr w:type="gramStart"/>
+      <w:r>
+        <w:rPr>
+          <w:rStyle w:val="Strong"/>
+          <w:b w:val="0"/>
+          <w:bCs w:val="0"/>
+        </w:rPr>
+        <w:t>on</w:t>
+      </w:r>
+      <w:proofErr w:type="gramEnd"/>
+      <w:r>
+        <w:rPr>
+          <w:rStyle w:val="Strong"/>
+          <w:b w:val="0"/>
+          <w:bCs w:val="0"/>
+        </w:rPr>
+        <w:t xml:space="preserve"> them. </w:t>
       </w:r>
     </w:p>
     <w:p>
@@ -5884,7 +6195,15 @@
         <w:pStyle w:val="BodyText"/>
       </w:pPr>
       <w:r>
-        <w:t>All deliverables are required to go through the appropriate review process, as described in the Development Case. The review is required to ensure that each deliverable is of acceptable quality, using guidelines and checklists.</w:t>
+        <w:t xml:space="preserve">All deliverables are required to go through the appropriate review process, as described in the Development Case. The review is required to ensure that each </w:t>
+      </w:r>
+      <w:proofErr w:type="gramStart"/>
+      <w:r>
+        <w:t>deliverable</w:t>
+      </w:r>
+      <w:proofErr w:type="gramEnd"/>
+      <w:r>
+        <w:t xml:space="preserve"> is of acceptable quality, using guidelines and checklists.</w:t>
       </w:r>
     </w:p>
     <w:p>
@@ -5969,8 +6288,13 @@
       </w:pPr>
       <w:r>
         <w:lastRenderedPageBreak/>
-        <w:t>Tasks completed</w:t>
-      </w:r>
+        <w:t xml:space="preserve">Tasks </w:t>
+      </w:r>
+      <w:proofErr w:type="gramStart"/>
+      <w:r>
+        <w:t>completed</w:t>
+      </w:r>
+      <w:proofErr w:type="gramEnd"/>
     </w:p>
     <w:p>
       <w:pPr>
@@ -5998,9 +6322,14 @@
         </w:rPr>
       </w:pPr>
       <w:r>
-        <w:t>Any test cases that now pass</w:t>
+        <w:t xml:space="preserve">Any test cases that now </w:t>
+      </w:r>
+      <w:proofErr w:type="gramStart"/>
+      <w:r>
+        <w:t>pass</w:t>
       </w:r>
       <w:bookmarkStart w:id="73" w:name="_Toc447095915"/>
+      <w:proofErr w:type="gramEnd"/>
     </w:p>
     <w:p>
       <w:pPr>
@@ -6193,10 +6522,10 @@
       </w:pPr>
     </w:p>
     <w:sectPr>
-      <w:headerReference w:type="default" r:id="rId10"/>
-      <w:footerReference w:type="default" r:id="rId11"/>
-      <w:headerReference w:type="first" r:id="rId12"/>
-      <w:footerReference w:type="first" r:id="rId13"/>
+      <w:headerReference w:type="default" r:id="rId11"/>
+      <w:footerReference w:type="default" r:id="rId12"/>
+      <w:headerReference w:type="first" r:id="rId13"/>
+      <w:footerReference w:type="first" r:id="rId14"/>
       <w:pgSz w:w="12240" w:h="15840" w:code="1"/>
       <w:pgMar w:top="1440" w:right="1440" w:bottom="1440" w:left="1440" w:header="720" w:footer="720" w:gutter="0"/>
       <w:cols w:space="720"/>
@@ -6329,7 +6658,6 @@
           <w:r>
             <w:t>Phoenix Star Dawgs</w:t>
           </w:r>
-          <w:fldSimple w:instr=" DOCPROPERTY &quot;Company&quot;  \* MERGEFORMAT "/>
           <w:r>
             <w:t xml:space="preserve">, </w:t>
           </w:r>
@@ -6524,38 +6852,6 @@
       </w:rPr>
       <w:t>Phoenix Star Dawgs</w:t>
     </w:r>
-    <w:r>
-      <w:rPr>
-        <w:rFonts w:ascii="Arial" w:hAnsi="Arial"/>
-        <w:b/>
-        <w:sz w:val="36"/>
-      </w:rPr>
-      <w:fldChar w:fldCharType="begin"/>
-    </w:r>
-    <w:r>
-      <w:rPr>
-        <w:rFonts w:ascii="Arial" w:hAnsi="Arial"/>
-        <w:b/>
-        <w:sz w:val="36"/>
-      </w:rPr>
-      <w:instrText xml:space="preserve"> DOCPROPERTY "Company"  \* MERGEFORMAT </w:instrText>
-    </w:r>
-    <w:r>
-      <w:rPr>
-        <w:rFonts w:ascii="Arial" w:hAnsi="Arial"/>
-        <w:b/>
-        <w:sz w:val="36"/>
-      </w:rPr>
-      <w:fldChar w:fldCharType="separate"/>
-    </w:r>
-    <w:r>
-      <w:rPr>
-        <w:rFonts w:ascii="Arial" w:hAnsi="Arial"/>
-        <w:b/>
-        <w:sz w:val="36"/>
-      </w:rPr>
-      <w:fldChar w:fldCharType="end"/>
-    </w:r>
   </w:p>
   <w:p>
     <w:pPr>
@@ -6634,11 +6930,21 @@
           <w:tcW w:w="6379" w:type="dxa"/>
         </w:tcPr>
         <w:p>
-          <w:fldSimple w:instr=" TITLE  \* MERGEFORMAT ">
-            <w:r>
-              <w:t>Software Development Plan</w:t>
-            </w:r>
-          </w:fldSimple>
+          <w:r>
+            <w:fldChar w:fldCharType="begin"/>
+          </w:r>
+          <w:r>
+            <w:instrText xml:space="preserve"> TITLE  \* MERGEFORMAT </w:instrText>
+          </w:r>
+          <w:r>
+            <w:fldChar w:fldCharType="separate"/>
+          </w:r>
+          <w:r>
+            <w:t>Software Development Plan</w:t>
+          </w:r>
+          <w:r>
+            <w:fldChar w:fldCharType="end"/>
+          </w:r>
         </w:p>
       </w:tc>
       <w:tc>
@@ -9064,4 +9370,16 @@
     </a:ext>
   </a:extLst>
 </a:theme>
+</file>
+
+<file path=customXml/item1.xml><?xml version="1.0" encoding="utf-8"?>
+<b:Sources xmlns:b="http://schemas.openxmlformats.org/officeDocument/2006/bibliography" xmlns="http://schemas.openxmlformats.org/officeDocument/2006/bibliography" SelectedStyle="\APASixthEditionOfficeOnline.xsl" StyleName="APA" Version="6"/>
+</file>
+
+<file path=customXml/itemProps1.xml><?xml version="1.0" encoding="utf-8"?>
+<ds:datastoreItem xmlns:ds="http://schemas.openxmlformats.org/officeDocument/2006/customXml" ds:itemID="{87A794DE-EA4E-45F3-8683-5F5E5889D28F}">
+  <ds:schemaRefs>
+    <ds:schemaRef ds:uri="http://schemas.openxmlformats.org/officeDocument/2006/bibliography"/>
+  </ds:schemaRefs>
+</ds:datastoreItem>
 </file>
</xml_diff>